<commit_message>
Additional Unix Commands added into Document
</commit_message>
<xml_diff>
--- a/BasicUnix/Unix_tutorial.docx
+++ b/BasicUnix/Unix_tutorial.docx
@@ -1,6 +1,6 @@
 
 <file path=word/document.xml><?xml version="1.0" encoding="utf-8"?>
-<w:document xmlns:ve="http://schemas.openxmlformats.org/markup-compatibility/2006" xmlns:o="urn:schemas-microsoft-com:office:office" xmlns:r="http://schemas.openxmlformats.org/officeDocument/2006/relationships" xmlns:m="http://schemas.openxmlformats.org/officeDocument/2006/math" xmlns:v="urn:schemas-microsoft-com:vml" xmlns:wp="http://schemas.openxmlformats.org/drawingml/2006/wordprocessingDrawing" xmlns:w10="urn:schemas-microsoft-com:office:word" xmlns:w="http://schemas.openxmlformats.org/wordprocessingml/2006/main" xmlns:wne="http://schemas.microsoft.com/office/word/2006/wordml">
+<w:document xmlns:wpc="http://schemas.microsoft.com/office/word/2010/wordprocessingCanvas" xmlns:mo="http://schemas.microsoft.com/office/mac/office/2008/main" xmlns:mc="http://schemas.openxmlformats.org/markup-compatibility/2006" xmlns:mv="urn:schemas-microsoft-com:mac:vml" xmlns:o="urn:schemas-microsoft-com:office:office" xmlns:r="http://schemas.openxmlformats.org/officeDocument/2006/relationships" xmlns:m="http://schemas.openxmlformats.org/officeDocument/2006/math" xmlns:v="urn:schemas-microsoft-com:vml" xmlns:wp14="http://schemas.microsoft.com/office/word/2010/wordprocessingDrawing" xmlns:wp="http://schemas.openxmlformats.org/drawingml/2006/wordprocessingDrawing" xmlns:w10="urn:schemas-microsoft-com:office:word" xmlns:w="http://schemas.openxmlformats.org/wordprocessingml/2006/main" xmlns:w14="http://schemas.microsoft.com/office/word/2010/wordml" xmlns:wpg="http://schemas.microsoft.com/office/word/2010/wordprocessingGroup" xmlns:wpi="http://schemas.microsoft.com/office/word/2010/wordprocessingInk" xmlns:wne="http://schemas.microsoft.com/office/word/2006/wordml" xmlns:wps="http://schemas.microsoft.com/office/word/2010/wordprocessingShape" mc:Ignorable="w14 wp14">
   <w:body>
     <w:p>
       <w:pPr>
@@ -41,15 +41,7 @@
         <w:t>Windows</w:t>
       </w:r>
       <w:r>
-        <w:t xml:space="preserve"> machine while on campus you will need to download and use Putty or another SSH (Secure Shell) client.  If you use Putty, the </w:t>
-      </w:r>
-      <w:proofErr w:type="spellStart"/>
-      <w:r>
-        <w:t>start up</w:t>
-      </w:r>
-      <w:proofErr w:type="spellEnd"/>
-      <w:r>
-        <w:t xml:space="preserve"> screen will ask you for the host name </w:t>
+        <w:t xml:space="preserve"> machine while on campus you will need to download and use Putty or another SSH (Secure Shell) client.  If you use Putty, the start up screen will ask you for the host name </w:t>
       </w:r>
       <w:r>
         <w:t>(IP), your user name</w:t>
@@ -100,10 +92,12 @@
         <w:t xml:space="preserve"> machine while on campus, enter '</w:t>
       </w:r>
       <w:proofErr w:type="spellStart"/>
+      <w:proofErr w:type="gramStart"/>
       <w:r>
         <w:t>ssh</w:t>
       </w:r>
       <w:proofErr w:type="spellEnd"/>
+      <w:proofErr w:type="gramEnd"/>
       <w:r>
         <w:t xml:space="preserve"> </w:t>
       </w:r>
@@ -121,463 +115,438 @@
         <w:t>usename</w:t>
       </w:r>
       <w:proofErr w:type="spellEnd"/>
+      <w:r>
+        <w:rPr>
+          <w:color w:val="000000"/>
+        </w:rPr>
+        <w:t>]@</w:t>
+      </w:r>
+      <w:r>
+        <w:rPr>
+          <w:color w:val="000000"/>
+        </w:rPr>
+        <w:t>[IP]</w:t>
+      </w:r>
+      <w:r>
+        <w:rPr>
+          <w:color w:val="000000"/>
+        </w:rPr>
+        <w:t xml:space="preserve">' </w:t>
+      </w:r>
+      <w:r>
+        <w:t xml:space="preserve">in a terminal and then </w:t>
+      </w:r>
+      <w:r>
+        <w:t>enter</w:t>
+      </w:r>
+      <w:r>
+        <w:t xml:space="preserve"> password.  The first time you connect you will be asked if you are sure you want to proceed.</w:t>
+      </w:r>
+    </w:p>
+    <w:p/>
+    <w:p>
+      <w:r>
+        <w:t>To connect directly to a machine with fixed IP, your machine must be set to a similar IP (to connect to machine with IP 10.2.7.17 and subnet 255.255.255.0 use</w:t>
+      </w:r>
+      <w:r>
+        <w:t xml:space="preserve"> 10.2.7.XX with a subnet of 255.255.255.0</w:t>
+      </w:r>
+      <w:r>
+        <w:t>)</w:t>
+      </w:r>
+      <w:r>
+        <w:t xml:space="preserve">.  To do so in </w:t>
+      </w:r>
+      <w:r>
+        <w:rPr>
+          <w:b/>
+        </w:rPr>
+        <w:t>Windows</w:t>
+      </w:r>
+      <w:r>
+        <w:t xml:space="preserve">, go to Network and Sharing </w:t>
+      </w:r>
+      <w:r>
+        <w:rPr>
+          <w:rFonts w:hint="eastAsia"/>
+        </w:rPr>
+        <w:t>→</w:t>
+      </w:r>
+      <w:r>
+        <w:t xml:space="preserve"> Network connections </w:t>
+      </w:r>
+      <w:r>
+        <w:rPr>
+          <w:rFonts w:hint="eastAsia"/>
+        </w:rPr>
+        <w:t>→</w:t>
+      </w:r>
+      <w:r>
+        <w:t xml:space="preserve"> Wired (or </w:t>
+      </w:r>
+      <w:r>
+        <w:rPr>
+          <w:i/>
+        </w:rPr>
+        <w:t>local area</w:t>
+      </w:r>
+      <w:r>
+        <w:t xml:space="preserve">) connection </w:t>
+      </w:r>
+      <w:r>
+        <w:rPr>
+          <w:rFonts w:hint="eastAsia"/>
+        </w:rPr>
+        <w:t>→</w:t>
+      </w:r>
+      <w:r>
+        <w:t xml:space="preserve"> IPv4 </w:t>
+      </w:r>
+      <w:r>
+        <w:rPr>
+          <w:rFonts w:hint="eastAsia"/>
+        </w:rPr>
+        <w:t>→</w:t>
+      </w:r>
+      <w:r>
+        <w:t xml:space="preserve"> Properties </w:t>
+      </w:r>
+      <w:r>
+        <w:rPr>
+          <w:rFonts w:hint="eastAsia"/>
+        </w:rPr>
+        <w:t>→</w:t>
+      </w:r>
+      <w:r>
+        <w:t xml:space="preserve"> Static IP (or </w:t>
+      </w:r>
+      <w:r>
+        <w:rPr>
+          <w:i/>
+        </w:rPr>
+        <w:t>use the following IP</w:t>
+      </w:r>
+      <w:r>
+        <w:t xml:space="preserve">).  .  To do so on a </w:t>
+      </w:r>
+      <w:r>
+        <w:rPr>
+          <w:b/>
+        </w:rPr>
+        <w:t>Mac</w:t>
+      </w:r>
+      <w:r>
+        <w:t xml:space="preserve">, go to System Preferences </w:t>
+      </w:r>
+      <w:r>
+        <w:rPr>
+          <w:rFonts w:hint="eastAsia"/>
+        </w:rPr>
+        <w:t>→</w:t>
+      </w:r>
+      <w:r>
+        <w:t xml:space="preserve"> Network </w:t>
+      </w:r>
+      <w:r>
+        <w:rPr>
+          <w:rFonts w:hint="eastAsia"/>
+        </w:rPr>
+        <w:t>→</w:t>
+      </w:r>
+      <w:r>
+        <w:t xml:space="preserve"> Ethernet </w:t>
+      </w:r>
+      <w:r>
+        <w:rPr>
+          <w:rFonts w:hint="eastAsia"/>
+        </w:rPr>
+        <w:t>→</w:t>
+      </w:r>
+      <w:r>
+        <w:t xml:space="preserve"> Configure IPv4 Manually. In </w:t>
+      </w:r>
+      <w:r>
+        <w:rPr>
+          <w:b/>
+        </w:rPr>
+        <w:t>Linux</w:t>
+      </w:r>
+      <w:r>
+        <w:t xml:space="preserve">, you can use the following command in a terminal to change the IP of the eth0 port: </w:t>
+      </w:r>
+    </w:p>
+    <w:p>
+      <w:r>
+        <w:tab/>
+      </w:r>
+      <w:proofErr w:type="spellStart"/>
       <w:proofErr w:type="gramStart"/>
       <w:r>
-        <w:rPr>
-          <w:color w:val="000000"/>
-        </w:rPr>
-        <w:t>]@</w:t>
-      </w:r>
+        <w:t>ifconfig</w:t>
+      </w:r>
+      <w:proofErr w:type="spellEnd"/>
       <w:proofErr w:type="gramEnd"/>
       <w:r>
-        <w:rPr>
-          <w:color w:val="000000"/>
-        </w:rPr>
-        <w:t>[IP]</w:t>
-      </w:r>
-      <w:r>
-        <w:rPr>
-          <w:color w:val="000000"/>
-        </w:rPr>
-        <w:t xml:space="preserve">' </w:t>
-      </w:r>
-      <w:r>
-        <w:t xml:space="preserve">in a terminal and then </w:t>
-      </w:r>
-      <w:r>
-        <w:t>enter</w:t>
-      </w:r>
-      <w:r>
-        <w:t xml:space="preserve"> password.  The first time you connect you will be asked if you are sure you want to proceed.</w:t>
+        <w:t xml:space="preserve"> eth0 10.2.7.XX</w:t>
+      </w:r>
+      <w:r>
+        <w:t xml:space="preserve"> </w:t>
+      </w:r>
+      <w:proofErr w:type="spellStart"/>
+      <w:r>
+        <w:t>netmask</w:t>
+      </w:r>
+      <w:proofErr w:type="spellEnd"/>
+      <w:r>
+        <w:t xml:space="preserve"> 255.255.255.0 up</w:t>
+      </w:r>
+    </w:p>
+    <w:p>
+      <w:r>
+        <w:t xml:space="preserve">Using the </w:t>
+      </w:r>
+      <w:proofErr w:type="spellStart"/>
+      <w:r>
+        <w:t>ifconfig</w:t>
+      </w:r>
+      <w:proofErr w:type="spellEnd"/>
+      <w:r>
+        <w:t xml:space="preserve"> command without any options displays your current networking configurations, and </w:t>
+      </w:r>
+      <w:proofErr w:type="spellStart"/>
+      <w:r>
+        <w:t>ifconfig</w:t>
+      </w:r>
+      <w:proofErr w:type="spellEnd"/>
+      <w:r>
+        <w:t xml:space="preserve"> eth0 will only show the configurations of the eth0 port.  Linux also has GUIs which can be used instead of the command line for connection settings.</w:t>
       </w:r>
     </w:p>
     <w:p/>
     <w:p>
       <w:r>
-        <w:t>To connect directly to a machine with fixed IP, your machine must be set to a similar IP (to connect to machine with IP 10.2.7.17 and subnet 255.255.255.0 use</w:t>
-      </w:r>
-      <w:r>
-        <w:t xml:space="preserve"> 10.2.7.XX with a subnet of 255.255.255.0</w:t>
-      </w:r>
-      <w:r>
-        <w:t>)</w:t>
-      </w:r>
-      <w:r>
-        <w:t xml:space="preserve">.  To do so in </w:t>
+        <w:t>Using SSH, you will be able to access the other computer through a terminal window, so you will need to use Linux commands to do things that you might be more used to doing through a GUI (Graphical User Interface).  Necessary commands will be explained in each section.  There are also plenty of free online tutorials if you want to find out more about using a Linux platform.</w:t>
+      </w:r>
+    </w:p>
+    <w:p/>
+    <w:p>
+      <w:pPr>
+        <w:rPr>
+          <w:bCs/>
+        </w:rPr>
+      </w:pPr>
+      <w:r>
+        <w:rPr>
+          <w:bCs/>
+        </w:rPr>
+        <w:t>Similarly</w:t>
+      </w:r>
+      <w:r>
+        <w:rPr>
+          <w:bCs/>
+          <w:i/>
+        </w:rPr>
+        <w:t xml:space="preserve"> </w:t>
+      </w:r>
+      <w:r>
+        <w:rPr>
+          <w:bCs/>
+          <w:i/>
+        </w:rPr>
+        <w:t>SCP</w:t>
+      </w:r>
+      <w:r>
+        <w:rPr>
+          <w:bCs/>
+        </w:rPr>
+        <w:t xml:space="preserve"> copies files from one machine to another. In </w:t>
       </w:r>
       <w:r>
         <w:rPr>
           <w:b/>
+          <w:bCs/>
         </w:rPr>
         <w:t>Windows</w:t>
       </w:r>
       <w:r>
-        <w:t xml:space="preserve">, go to Network and Sharing </w:t>
+        <w:rPr>
+          <w:bCs/>
+        </w:rPr>
+        <w:t xml:space="preserve">, the program </w:t>
+      </w:r>
+      <w:proofErr w:type="spellStart"/>
+      <w:r>
+        <w:rPr>
+          <w:bCs/>
+        </w:rPr>
+        <w:t>WinSCP</w:t>
+      </w:r>
+      <w:proofErr w:type="spellEnd"/>
+      <w:r>
+        <w:rPr>
+          <w:bCs/>
+        </w:rPr>
+        <w:t xml:space="preserve">, which will need to be installed, is the most convenient method.  Use file protocol </w:t>
+      </w:r>
+      <w:proofErr w:type="gramStart"/>
+      <w:r>
+        <w:rPr>
+          <w:bCs/>
+          <w:i/>
+        </w:rPr>
+        <w:t>SFTP</w:t>
+      </w:r>
+      <w:r>
+        <w:rPr>
+          <w:bCs/>
+        </w:rPr>
+        <w:t xml:space="preserve">  with</w:t>
+      </w:r>
+      <w:proofErr w:type="gramEnd"/>
+      <w:r>
+        <w:rPr>
+          <w:bCs/>
+        </w:rPr>
+        <w:t xml:space="preserve"> the IP as the </w:t>
+      </w:r>
+      <w:r>
+        <w:rPr>
+          <w:bCs/>
+          <w:i/>
+        </w:rPr>
+        <w:t>Host name</w:t>
+      </w:r>
+      <w:r>
+        <w:rPr>
+          <w:bCs/>
+        </w:rPr>
+        <w:t xml:space="preserve">, then use the GUI to select the files or folders to be copied and the transfer location. In </w:t>
+      </w:r>
+      <w:r>
+        <w:rPr>
+          <w:b/>
+          <w:bCs/>
+        </w:rPr>
+        <w:t>Linux</w:t>
+      </w:r>
+      <w:r>
+        <w:rPr>
+          <w:bCs/>
+        </w:rPr>
+        <w:t xml:space="preserve"> or on a</w:t>
+      </w:r>
+      <w:r>
+        <w:rPr>
+          <w:b/>
+          <w:bCs/>
+        </w:rPr>
+        <w:t xml:space="preserve"> Mac</w:t>
+      </w:r>
+      <w:r>
+        <w:rPr>
+          <w:bCs/>
+        </w:rPr>
+        <w:t xml:space="preserve"> use the SCP command:</w:t>
+      </w:r>
+    </w:p>
+    <w:p>
+      <w:pPr>
+        <w:rPr>
+          <w:bCs/>
+        </w:rPr>
+      </w:pPr>
+      <w:proofErr w:type="spellStart"/>
+      <w:proofErr w:type="gramStart"/>
+      <w:r>
+        <w:t>scp</w:t>
+      </w:r>
+      <w:proofErr w:type="spellEnd"/>
+      <w:proofErr w:type="gramEnd"/>
+      <w:r>
+        <w:t xml:space="preserve"> [username]@[IP]:[full filename and path of files to copy] [path of where the files should be copied]/.</w:t>
+      </w:r>
+    </w:p>
+    <w:p>
+      <w:pPr>
+        <w:rPr>
+          <w:bCs/>
+        </w:rPr>
+      </w:pPr>
+      <w:r>
+        <w:rPr>
+          <w:bCs/>
+        </w:rPr>
+        <w:t xml:space="preserve">This would copy files from a remote machine to the one being used while keeping the filenames the same.  The same command can be used to transfer from the current machine to a remote one by </w:t>
       </w:r>
       <w:r>
         <w:rPr>
           <w:rFonts w:hint="eastAsia"/>
-        </w:rPr>
-        <w:t>→</w:t>
-      </w:r>
-      <w:r>
-        <w:t xml:space="preserve"> Network connections </w:t>
+          <w:bCs/>
+        </w:rPr>
+        <w:t>moving the [username]@[</w:t>
+      </w:r>
+      <w:r>
+        <w:rPr>
+          <w:bCs/>
+        </w:rPr>
+        <w:t>IP</w:t>
       </w:r>
       <w:r>
         <w:rPr>
           <w:rFonts w:hint="eastAsia"/>
-        </w:rPr>
-        <w:t>→</w:t>
-      </w:r>
-      <w:r>
-        <w:t xml:space="preserve"> Wired (or </w:t>
-      </w:r>
-      <w:r>
-        <w:rPr>
-          <w:i/>
-        </w:rPr>
-        <w:t>local area</w:t>
-      </w:r>
-      <w:r>
-        <w:t xml:space="preserve">) connection </w:t>
+          <w:bCs/>
+        </w:rPr>
+        <w:t>]</w:t>
+      </w:r>
+      <w:r>
+        <w:rPr>
+          <w:bCs/>
+        </w:rPr>
+        <w:t xml:space="preserve"> to the copied path portion, or to rename the files in the process by replacing the </w:t>
       </w:r>
       <w:r>
         <w:rPr>
           <w:rFonts w:hint="eastAsia"/>
-        </w:rPr>
-        <w:t>→</w:t>
-      </w:r>
-      <w:r>
-        <w:t xml:space="preserve"> IPv4 </w:t>
+          <w:bCs/>
+        </w:rPr>
+        <w:t>‘</w:t>
+      </w:r>
+      <w:r>
+        <w:rPr>
+          <w:bCs/>
+        </w:rPr>
+        <w:t>.</w:t>
       </w:r>
       <w:r>
         <w:rPr>
           <w:rFonts w:hint="eastAsia"/>
-        </w:rPr>
-        <w:t>→</w:t>
-      </w:r>
-      <w:r>
-        <w:t xml:space="preserve"> Properties </w:t>
-      </w:r>
-      <w:r>
-        <w:rPr>
-          <w:rFonts w:hint="eastAsia"/>
-        </w:rPr>
-        <w:t>→</w:t>
-      </w:r>
-      <w:r>
-        <w:t xml:space="preserve"> Static IP (or </w:t>
-      </w:r>
-      <w:r>
-        <w:rPr>
-          <w:i/>
-        </w:rPr>
-        <w:t>use the following IP</w:t>
-      </w:r>
-      <w:r>
-        <w:t xml:space="preserve">).  .  To do so on a </w:t>
-      </w:r>
+          <w:bCs/>
+        </w:rPr>
+        <w:t>’</w:t>
+      </w:r>
+      <w:r>
+        <w:rPr>
+          <w:bCs/>
+        </w:rPr>
+        <w:t>with a new name.  The SCP command also handles normal Unix wildcards or copies multiple files if they are surrounded by quotation marks.</w:t>
+      </w:r>
+    </w:p>
+    <w:p/>
+    <w:p>
+      <w:pPr>
+        <w:outlineLvl w:val="0"/>
+      </w:pPr>
       <w:r>
         <w:rPr>
           <w:b/>
-        </w:rPr>
-        <w:t>Mac</w:t>
-      </w:r>
-      <w:r>
-        <w:t xml:space="preserve">, go to System Preferences </w:t>
-      </w:r>
-      <w:r>
-        <w:rPr>
-          <w:rFonts w:hint="eastAsia"/>
-        </w:rPr>
-        <w:t>→</w:t>
-      </w:r>
-      <w:r>
-        <w:t xml:space="preserve"> Network </w:t>
-      </w:r>
-      <w:r>
-        <w:rPr>
-          <w:rFonts w:hint="eastAsia"/>
-        </w:rPr>
-        <w:t>→</w:t>
-      </w:r>
-      <w:r>
-        <w:t xml:space="preserve"> Ethernet </w:t>
-      </w:r>
-      <w:r>
-        <w:rPr>
-          <w:rFonts w:hint="eastAsia"/>
-        </w:rPr>
-        <w:t>→</w:t>
-      </w:r>
-      <w:r>
-        <w:t xml:space="preserve"> Configure IPv4 Manually. In </w:t>
-      </w:r>
-      <w:r>
-        <w:rPr>
-          <w:b/>
-        </w:rPr>
-        <w:t>Linux</w:t>
-      </w:r>
-      <w:r>
-        <w:t xml:space="preserve">, you can use the following command in a terminal to change the IP of the eth0 port: </w:t>
-      </w:r>
-    </w:p>
-    <w:p>
-      <w:r>
-        <w:tab/>
-      </w:r>
-      <w:proofErr w:type="spellStart"/>
-      <w:proofErr w:type="gramStart"/>
-      <w:r>
-        <w:t>ifconfig</w:t>
-      </w:r>
-      <w:proofErr w:type="spellEnd"/>
-      <w:proofErr w:type="gramEnd"/>
-      <w:r>
-        <w:t xml:space="preserve"> eth0 10.2.7.XX</w:t>
-      </w:r>
-      <w:r>
-        <w:t xml:space="preserve"> </w:t>
-      </w:r>
-      <w:proofErr w:type="spellStart"/>
-      <w:r>
-        <w:t>netmask</w:t>
-      </w:r>
-      <w:proofErr w:type="spellEnd"/>
-      <w:r>
-        <w:t xml:space="preserve"> 255.255.255.0 up</w:t>
-      </w:r>
-    </w:p>
-    <w:p>
-      <w:r>
-        <w:t xml:space="preserve">Using the </w:t>
-      </w:r>
-      <w:proofErr w:type="spellStart"/>
-      <w:r>
-        <w:t>ifconfig</w:t>
-      </w:r>
-      <w:proofErr w:type="spellEnd"/>
-      <w:r>
-        <w:t xml:space="preserve"> command without any options displays your current networking configurations, and </w:t>
-      </w:r>
-      <w:proofErr w:type="spellStart"/>
-      <w:r>
-        <w:t>ifconfig</w:t>
-      </w:r>
-      <w:proofErr w:type="spellEnd"/>
-      <w:r>
-        <w:t xml:space="preserve"> eth0 will only show the configurations of the eth0 port.  Linux also has GUIs which can be used instead of the command line for connection settings.</w:t>
+          <w:bCs/>
+        </w:rPr>
+        <w:t>Useful Linux commands</w:t>
       </w:r>
     </w:p>
     <w:p/>
     <w:p>
       <w:r>
-        <w:t>Using SSH, you will be able to access the other computer through a terminal window, so you will need to use Linux commands to do things that you might be more used to doing through a GUI (Graphical User Interface).  Necessary commands will be explained in each section.  There are also plenty of free online tutorials if you want to find out more about using a Linux platform.</w:t>
-      </w:r>
-    </w:p>
-    <w:p/>
-    <w:p>
-      <w:pPr>
-        <w:rPr>
-          <w:bCs/>
-        </w:rPr>
-      </w:pPr>
-      <w:r>
-        <w:rPr>
-          <w:bCs/>
-        </w:rPr>
-        <w:t>Similarly</w:t>
-      </w:r>
-      <w:r>
-        <w:rPr>
-          <w:bCs/>
-          <w:i/>
-        </w:rPr>
-        <w:t xml:space="preserve"> </w:t>
-      </w:r>
-      <w:r>
-        <w:rPr>
-          <w:bCs/>
-          <w:i/>
-        </w:rPr>
-        <w:t>SCP</w:t>
-      </w:r>
-      <w:r>
-        <w:rPr>
-          <w:bCs/>
-        </w:rPr>
-        <w:t xml:space="preserve"> copies files from one machine to another. In </w:t>
-      </w:r>
-      <w:r>
-        <w:rPr>
-          <w:b/>
-          <w:bCs/>
-        </w:rPr>
-        <w:t>Windows</w:t>
-      </w:r>
-      <w:r>
-        <w:rPr>
-          <w:bCs/>
-        </w:rPr>
-        <w:t xml:space="preserve">, the program </w:t>
-      </w:r>
-      <w:proofErr w:type="spellStart"/>
-      <w:r>
-        <w:rPr>
-          <w:bCs/>
-        </w:rPr>
-        <w:t>WinSCP</w:t>
-      </w:r>
-      <w:proofErr w:type="spellEnd"/>
-      <w:r>
-        <w:rPr>
-          <w:bCs/>
-        </w:rPr>
-        <w:t xml:space="preserve">, which will need to be installed, is the most convenient method.  Use file protocol </w:t>
-      </w:r>
-      <w:proofErr w:type="gramStart"/>
-      <w:r>
-        <w:rPr>
-          <w:bCs/>
-          <w:i/>
-        </w:rPr>
-        <w:t>SFTP</w:t>
-      </w:r>
-      <w:r>
-        <w:rPr>
-          <w:bCs/>
-        </w:rPr>
-        <w:t xml:space="preserve">  with</w:t>
-      </w:r>
-      <w:proofErr w:type="gramEnd"/>
-      <w:r>
-        <w:rPr>
-          <w:bCs/>
-        </w:rPr>
-        <w:t xml:space="preserve"> the IP as the </w:t>
-      </w:r>
-      <w:r>
-        <w:rPr>
-          <w:bCs/>
-          <w:i/>
-        </w:rPr>
-        <w:t>Host name</w:t>
-      </w:r>
-      <w:r>
-        <w:rPr>
-          <w:bCs/>
-        </w:rPr>
-        <w:t xml:space="preserve">, then use the GUI to select the files or folders to be copied and the transfer location. In </w:t>
-      </w:r>
-      <w:r>
-        <w:rPr>
-          <w:b/>
-          <w:bCs/>
-        </w:rPr>
-        <w:t>Linux</w:t>
-      </w:r>
-      <w:r>
-        <w:rPr>
-          <w:bCs/>
-        </w:rPr>
-        <w:t xml:space="preserve"> or on a</w:t>
-      </w:r>
-      <w:r>
-        <w:rPr>
-          <w:b/>
-          <w:bCs/>
-        </w:rPr>
-        <w:t xml:space="preserve"> Mac</w:t>
-      </w:r>
-      <w:r>
-        <w:rPr>
-          <w:bCs/>
-        </w:rPr>
-        <w:t xml:space="preserve"> use the SCP command:</w:t>
-      </w:r>
-    </w:p>
-    <w:p>
-      <w:pPr>
-        <w:rPr>
-          <w:bCs/>
-        </w:rPr>
-      </w:pPr>
-      <w:proofErr w:type="spellStart"/>
-      <w:proofErr w:type="gramStart"/>
-      <w:r>
-        <w:t>scp</w:t>
-      </w:r>
-      <w:proofErr w:type="spellEnd"/>
-      <w:proofErr w:type="gramEnd"/>
-      <w:r>
-        <w:t xml:space="preserve"> [username]@[IP]:[full filename and path of files to copy] [path of where the files should be copied]/.</w:t>
-      </w:r>
-    </w:p>
-    <w:p>
-      <w:pPr>
-        <w:rPr>
-          <w:bCs/>
-        </w:rPr>
-      </w:pPr>
-      <w:r>
-        <w:rPr>
-          <w:bCs/>
-        </w:rPr>
-        <w:t xml:space="preserve">This would copy files from a remote machine to the one being used while keeping the filenames the same.  The same command can be used to transfer from the current machine to a remote one by </w:t>
-      </w:r>
-      <w:r>
-        <w:rPr>
-          <w:rFonts w:hint="eastAsia"/>
-          <w:bCs/>
-        </w:rPr>
-        <w:t>moving the [username]@[</w:t>
-      </w:r>
-      <w:r>
-        <w:rPr>
-          <w:bCs/>
-        </w:rPr>
-        <w:t>IP</w:t>
-      </w:r>
-      <w:r>
-        <w:rPr>
-          <w:rFonts w:hint="eastAsia"/>
-          <w:bCs/>
-        </w:rPr>
-        <w:t>]</w:t>
-      </w:r>
-      <w:r>
-        <w:rPr>
-          <w:bCs/>
-        </w:rPr>
-        <w:t xml:space="preserve"> to the copied path portion, or to rename the files in the process by replacing the </w:t>
-      </w:r>
-      <w:r>
-        <w:rPr>
-          <w:rFonts w:hint="eastAsia"/>
-          <w:bCs/>
-        </w:rPr>
-        <w:t>‘</w:t>
-      </w:r>
-      <w:r>
-        <w:rPr>
-          <w:bCs/>
-        </w:rPr>
-        <w:t>.</w:t>
-      </w:r>
-      <w:r>
-        <w:rPr>
-          <w:rFonts w:hint="eastAsia"/>
-          <w:bCs/>
-        </w:rPr>
-        <w:t>’</w:t>
-      </w:r>
-      <w:proofErr w:type="gramStart"/>
-      <w:r>
-        <w:rPr>
-          <w:bCs/>
-        </w:rPr>
-        <w:t>with</w:t>
-      </w:r>
-      <w:proofErr w:type="gramEnd"/>
-      <w:r>
-        <w:rPr>
-          <w:bCs/>
-        </w:rPr>
-        <w:t xml:space="preserve"> a new name.  The SCP command also handles normal </w:t>
-      </w:r>
-      <w:proofErr w:type="gramStart"/>
-      <w:r>
-        <w:rPr>
-          <w:bCs/>
-        </w:rPr>
-        <w:t>Unix</w:t>
-      </w:r>
-      <w:proofErr w:type="gramEnd"/>
-      <w:r>
-        <w:rPr>
-          <w:bCs/>
-        </w:rPr>
-        <w:t xml:space="preserve"> wildcards or copies multiple files if they are surrounded by quotation marks.</w:t>
-      </w:r>
-    </w:p>
-    <w:p/>
-    <w:p>
-      <w:pPr>
-        <w:outlineLvl w:val="0"/>
-      </w:pPr>
-      <w:r>
-        <w:rPr>
-          <w:b/>
-          <w:bCs/>
-        </w:rPr>
-        <w:t>Useful Linux commands</w:t>
-      </w:r>
-    </w:p>
-    <w:p/>
-    <w:p>
-      <w:r>
-        <w:lastRenderedPageBreak/>
         <w:t xml:space="preserve">Wildcards: </w:t>
       </w:r>
       <w:r>
@@ -613,7 +582,11 @@
         <w:ind w:left="709"/>
       </w:pPr>
       <w:r>
-        <w:t xml:space="preserve">The absolute path of the current working directory is given on the screen.  All commands can be executed using relative paths (meaning the location with respect to your current working directory) or absolute </w:t>
+        <w:t xml:space="preserve">The absolute path of the current working directory is given on the screen.  All commands can be executed using relative paths (meaning the location with respect to your current working </w:t>
+      </w:r>
+      <w:r>
+        <w:lastRenderedPageBreak/>
+        <w:t xml:space="preserve">directory) or absolute </w:t>
       </w:r>
       <w:proofErr w:type="gramStart"/>
       <w:r>
@@ -625,23 +598,12 @@
       </w:r>
     </w:p>
     <w:p>
-      <w:proofErr w:type="spellStart"/>
-      <w:proofErr w:type="gramStart"/>
       <w:r>
         <w:rPr>
           <w:i/>
           <w:iCs/>
         </w:rPr>
-        <w:t>cd</w:t>
-      </w:r>
-      <w:proofErr w:type="spellEnd"/>
-      <w:proofErr w:type="gramEnd"/>
-      <w:r>
-        <w:rPr>
-          <w:i/>
-          <w:iCs/>
-        </w:rPr>
-        <w:t xml:space="preserve"> </w:t>
+        <w:t xml:space="preserve">cd </w:t>
       </w:r>
       <w:r>
         <w:t xml:space="preserve">[directory] </w:t>
@@ -660,11 +622,11 @@
       </w:r>
       <w:proofErr w:type="gramStart"/>
       <w:r>
-        <w:t>..'</w:t>
+        <w:t>..</w:t>
       </w:r>
       <w:proofErr w:type="gramEnd"/>
       <w:r>
-        <w:t xml:space="preserve"> means go up one directory to the “parent” directory).  Also, '~' references the user's home directory</w:t>
+        <w:t>' means go up one directory to the “parent” directory).  Also, '~' references the user's home directory</w:t>
       </w:r>
     </w:p>
     <w:p>
@@ -783,186 +745,170 @@
       </w:r>
     </w:p>
     <w:p>
+      <w:r>
+        <w:rPr>
+          <w:i/>
+          <w:iCs/>
+        </w:rPr>
+        <w:t>cp</w:t>
+      </w:r>
+      <w:r>
+        <w:t xml:space="preserve"> [original file] [new file]</w:t>
+      </w:r>
+    </w:p>
+    <w:p>
+      <w:pPr>
+        <w:ind w:left="709"/>
+      </w:pPr>
+      <w:r>
+        <w:t>Copies one file to another location or name.  Typing '.' after the location of the new file is a short cut to keeping the same name (ex:</w:t>
+      </w:r>
+      <w:r>
+        <w:rPr>
+          <w:i/>
+          <w:iCs/>
+        </w:rPr>
+        <w:t xml:space="preserve"> cp </w:t>
+      </w:r>
       <w:proofErr w:type="gramStart"/>
       <w:r>
         <w:rPr>
           <w:i/>
           <w:iCs/>
         </w:rPr>
+        <w:t>madeup.txt ..</w:t>
+      </w:r>
+      <w:proofErr w:type="gramEnd"/>
+      <w:r>
+        <w:rPr>
+          <w:i/>
+          <w:iCs/>
+        </w:rPr>
+        <w:t>/.</w:t>
+      </w:r>
+      <w:r>
+        <w:t xml:space="preserve"> </w:t>
+      </w:r>
+      <w:proofErr w:type="gramStart"/>
+      <w:r>
+        <w:t>will</w:t>
+      </w:r>
+      <w:proofErr w:type="gramEnd"/>
+      <w:r>
+        <w:t xml:space="preserve"> copy 'madeup.txt' if it exists in the current directory to the parent directory and will name the new file 'madeup.txt')</w:t>
+      </w:r>
+    </w:p>
+    <w:p>
+      <w:proofErr w:type="gramStart"/>
+      <w:r>
+        <w:rPr>
+          <w:i/>
+          <w:iCs/>
+        </w:rPr>
+        <w:t>mv</w:t>
+      </w:r>
+      <w:proofErr w:type="gramEnd"/>
+      <w:r>
+        <w:t xml:space="preserve"> [original file] [new file]</w:t>
+      </w:r>
+    </w:p>
+    <w:p>
+      <w:pPr>
+        <w:ind w:left="709"/>
+      </w:pPr>
+      <w:r>
+        <w:t xml:space="preserve">Moves a file from one location or name to another in the same manner as </w:t>
+      </w:r>
+      <w:r>
+        <w:rPr>
+          <w:i/>
+          <w:iCs/>
+        </w:rPr>
         <w:t>cp</w:t>
       </w:r>
+      <w:r>
+        <w:t>, but removes the original file.  This is also a way to rename a file in Linux.</w:t>
+      </w:r>
+    </w:p>
+    <w:p>
+      <w:proofErr w:type="spellStart"/>
+      <w:proofErr w:type="gramStart"/>
+      <w:r>
+        <w:rPr>
+          <w:i/>
+          <w:iCs/>
+        </w:rPr>
+        <w:t>mkdir</w:t>
+      </w:r>
+      <w:proofErr w:type="spellEnd"/>
       <w:proofErr w:type="gramEnd"/>
       <w:r>
-        <w:t xml:space="preserve"> [original file] [new file]</w:t>
+        <w:t xml:space="preserve"> [new directory]</w:t>
       </w:r>
     </w:p>
     <w:p>
       <w:pPr>
         <w:ind w:left="709"/>
       </w:pPr>
+      <w:r>
+        <w:t xml:space="preserve">Makes a new directory of the name given after the command (ex: </w:t>
+      </w:r>
+      <w:proofErr w:type="spellStart"/>
+      <w:r>
+        <w:rPr>
+          <w:i/>
+          <w:iCs/>
+        </w:rPr>
+        <w:t>mkdir</w:t>
+      </w:r>
+      <w:proofErr w:type="spellEnd"/>
+      <w:r>
+        <w:rPr>
+          <w:i/>
+          <w:iCs/>
+        </w:rPr>
+        <w:t xml:space="preserve"> ~/</w:t>
+      </w:r>
+      <w:proofErr w:type="spellStart"/>
+      <w:r>
+        <w:rPr>
+          <w:i/>
+          <w:iCs/>
+        </w:rPr>
+        <w:t>notneeded</w:t>
+      </w:r>
+      <w:proofErr w:type="spellEnd"/>
+      <w:r>
+        <w:t xml:space="preserve"> will make a new directory named '</w:t>
+      </w:r>
+      <w:proofErr w:type="spellStart"/>
+      <w:r>
+        <w:t>notneeded</w:t>
+      </w:r>
+      <w:proofErr w:type="spellEnd"/>
+      <w:r>
+        <w:t>' in your home directory)</w:t>
+      </w:r>
+    </w:p>
+    <w:p>
+      <w:proofErr w:type="spellStart"/>
       <w:proofErr w:type="gramStart"/>
       <w:r>
-        <w:t>Copies one file to another location or name.</w:t>
-      </w:r>
+        <w:rPr>
+          <w:i/>
+        </w:rPr>
+        <w:t>rm</w:t>
+      </w:r>
+      <w:proofErr w:type="spellEnd"/>
       <w:proofErr w:type="gramEnd"/>
       <w:r>
-        <w:t xml:space="preserve">  Typing '.' after the location of the new file is a short cut to keeping the same name (ex:</w:t>
-      </w:r>
-      <w:r>
-        <w:rPr>
-          <w:i/>
-          <w:iCs/>
-        </w:rPr>
-        <w:t xml:space="preserve"> cp </w:t>
-      </w:r>
-      <w:proofErr w:type="gramStart"/>
-      <w:r>
-        <w:rPr>
-          <w:i/>
-          <w:iCs/>
-        </w:rPr>
-        <w:t>madeup.txt ..</w:t>
-      </w:r>
-      <w:proofErr w:type="gramEnd"/>
-      <w:r>
-        <w:rPr>
-          <w:i/>
-          <w:iCs/>
-        </w:rPr>
-        <w:t>/.</w:t>
-      </w:r>
-      <w:r>
-        <w:t xml:space="preserve"> </w:t>
-      </w:r>
-      <w:proofErr w:type="gramStart"/>
-      <w:r>
-        <w:t>will</w:t>
-      </w:r>
-      <w:proofErr w:type="gramEnd"/>
-      <w:r>
-        <w:t xml:space="preserve"> copy 'madeup.txt' if it exists in the current directory to the parent directory and will name the new file 'madeup.txt')</w:t>
-      </w:r>
-    </w:p>
-    <w:p>
-      <w:proofErr w:type="spellStart"/>
-      <w:proofErr w:type="gramStart"/>
-      <w:r>
-        <w:rPr>
-          <w:i/>
-          <w:iCs/>
-        </w:rPr>
-        <w:t>mv</w:t>
-      </w:r>
-      <w:proofErr w:type="spellEnd"/>
-      <w:proofErr w:type="gramEnd"/>
-      <w:r>
-        <w:t xml:space="preserve"> [original file] [new file]</w:t>
-      </w:r>
-    </w:p>
-    <w:p>
-      <w:pPr>
-        <w:ind w:left="709"/>
-      </w:pPr>
-      <w:r>
-        <w:t xml:space="preserve">Moves a file from one location or name to another in the same manner as </w:t>
-      </w:r>
-      <w:r>
-        <w:rPr>
-          <w:i/>
-          <w:iCs/>
-        </w:rPr>
-        <w:t>cp</w:t>
-      </w:r>
-      <w:r>
-        <w:t>, but removes the original file.  This is also a way to rename a file in Linux.</w:t>
-      </w:r>
-    </w:p>
-    <w:p>
-      <w:proofErr w:type="spellStart"/>
-      <w:proofErr w:type="gramStart"/>
-      <w:r>
-        <w:rPr>
-          <w:i/>
-          <w:iCs/>
-        </w:rPr>
-        <w:t>mkdir</w:t>
-      </w:r>
-      <w:proofErr w:type="spellEnd"/>
-      <w:proofErr w:type="gramEnd"/>
-      <w:r>
-        <w:t xml:space="preserve"> [new directory]</w:t>
-      </w:r>
-    </w:p>
-    <w:p>
-      <w:pPr>
-        <w:ind w:left="709"/>
-      </w:pPr>
-      <w:r>
-        <w:t xml:space="preserve">Makes a new directory of the name given after the command (ex: </w:t>
-      </w:r>
-      <w:proofErr w:type="spellStart"/>
-      <w:r>
-        <w:rPr>
-          <w:i/>
-          <w:iCs/>
-        </w:rPr>
-        <w:t>mkdir</w:t>
-      </w:r>
-      <w:proofErr w:type="spellEnd"/>
-      <w:r>
-        <w:rPr>
-          <w:i/>
-          <w:iCs/>
-        </w:rPr>
-        <w:t xml:space="preserve"> ~/</w:t>
-      </w:r>
-      <w:proofErr w:type="spellStart"/>
-      <w:r>
-        <w:rPr>
-          <w:i/>
-          <w:iCs/>
-        </w:rPr>
-        <w:t>notneeded</w:t>
-      </w:r>
-      <w:proofErr w:type="spellEnd"/>
-      <w:r>
-        <w:t xml:space="preserve"> will make a new directory named '</w:t>
-      </w:r>
-      <w:proofErr w:type="spellStart"/>
-      <w:r>
-        <w:t>notneeded</w:t>
-      </w:r>
-      <w:proofErr w:type="spellEnd"/>
-      <w:r>
-        <w:t>' in your home directory)</w:t>
-      </w:r>
-    </w:p>
-    <w:p>
-      <w:proofErr w:type="spellStart"/>
-      <w:proofErr w:type="gramStart"/>
-      <w:r>
-        <w:rPr>
-          <w:i/>
-        </w:rPr>
-        <w:t>rm</w:t>
-      </w:r>
-      <w:proofErr w:type="spellEnd"/>
-      <w:proofErr w:type="gramEnd"/>
-      <w:r>
         <w:t xml:space="preserve"> [file]</w:t>
       </w:r>
     </w:p>
     <w:p>
       <w:r>
         <w:tab/>
-      </w:r>
-      <w:proofErr w:type="gramStart"/>
-      <w:r>
-        <w:t>Removes a given file.</w:t>
-      </w:r>
-      <w:proofErr w:type="gramEnd"/>
-      <w:r>
-        <w:t xml:space="preserve">  </w:t>
+        <w:t xml:space="preserve">Removes a given file.  </w:t>
       </w:r>
       <w:r>
         <w:t>To remove a folder and it</w:t>
@@ -1051,6 +997,114 @@
       </w:r>
       <w:r>
         <w:t xml:space="preserve"> and examples</w:t>
+      </w:r>
+    </w:p>
+    <w:p>
+      <w:proofErr w:type="gramStart"/>
+      <w:r>
+        <w:rPr>
+          <w:i/>
+        </w:rPr>
+        <w:t>cat</w:t>
+      </w:r>
+      <w:proofErr w:type="gramEnd"/>
+      <w:r>
+        <w:t xml:space="preserve"> [file]</w:t>
+      </w:r>
+      <w:bookmarkStart w:id="0" w:name="_GoBack"/>
+      <w:bookmarkEnd w:id="0"/>
+    </w:p>
+    <w:p>
+      <w:r>
+        <w:tab/>
+        <w:t>Displays the text of a file in the terminal window</w:t>
+      </w:r>
+    </w:p>
+    <w:p>
+      <w:proofErr w:type="spellStart"/>
+      <w:proofErr w:type="gramStart"/>
+      <w:r>
+        <w:rPr>
+          <w:i/>
+        </w:rPr>
+        <w:t>chmod</w:t>
+      </w:r>
+      <w:proofErr w:type="spellEnd"/>
+      <w:proofErr w:type="gramEnd"/>
+      <w:r>
+        <w:t xml:space="preserve"> [code] [file or directory]</w:t>
+      </w:r>
+    </w:p>
+    <w:p>
+      <w:r>
+        <w:tab/>
+        <w:t>Changes the permission status for a file or directory</w:t>
+      </w:r>
+    </w:p>
+    <w:p>
+      <w:r>
+        <w:tab/>
+        <w:t xml:space="preserve">Ex: </w:t>
+      </w:r>
+      <w:proofErr w:type="spellStart"/>
+      <w:r>
+        <w:t>chmod</w:t>
+      </w:r>
+      <w:proofErr w:type="spellEnd"/>
+      <w:r>
+        <w:t xml:space="preserve"> </w:t>
+      </w:r>
+      <w:proofErr w:type="spellStart"/>
+      <w:r>
+        <w:t>u+x</w:t>
+      </w:r>
+      <w:proofErr w:type="spellEnd"/>
+      <w:r>
+        <w:t xml:space="preserve"> script.py</w:t>
+      </w:r>
+    </w:p>
+    <w:p>
+      <w:r>
+        <w:tab/>
+        <w:t xml:space="preserve">Ex: </w:t>
+      </w:r>
+      <w:proofErr w:type="spellStart"/>
+      <w:r>
+        <w:t>chmod</w:t>
+      </w:r>
+      <w:proofErr w:type="spellEnd"/>
+      <w:r>
+        <w:t xml:space="preserve"> </w:t>
+      </w:r>
+      <w:proofErr w:type="spellStart"/>
+      <w:r>
+        <w:t>a+w</w:t>
+      </w:r>
+      <w:proofErr w:type="spellEnd"/>
+      <w:r>
+        <w:t xml:space="preserve"> script.py</w:t>
+      </w:r>
+    </w:p>
+    <w:p>
+      <w:r>
+        <w:tab/>
+        <w:t xml:space="preserve">Ex: </w:t>
+      </w:r>
+      <w:proofErr w:type="spellStart"/>
+      <w:r>
+        <w:t>chmod</w:t>
+      </w:r>
+      <w:proofErr w:type="spellEnd"/>
+      <w:r>
+        <w:t xml:space="preserve"> </w:t>
+      </w:r>
+      <w:proofErr w:type="spellStart"/>
+      <w:r>
+        <w:t>u+r</w:t>
+      </w:r>
+      <w:proofErr w:type="spellEnd"/>
+      <w:r>
+        <w:t xml:space="preserve"> script.py</w:t>
       </w:r>
     </w:p>
     <w:p/>
@@ -1109,15 +1163,7 @@
         <w:t xml:space="preserve">on Windows </w:t>
       </w:r>
       <w:r>
-        <w:t xml:space="preserve">and neither </w:t>
-      </w:r>
-      <w:proofErr w:type="gramStart"/>
-      <w:r>
-        <w:t>is</w:t>
-      </w:r>
-      <w:proofErr w:type="gramEnd"/>
-      <w:r>
-        <w:t xml:space="preserve"> </w:t>
+        <w:t xml:space="preserve">and neither is </w:t>
       </w:r>
       <w:proofErr w:type="spellStart"/>
       <w:r>
@@ -1617,15 +1663,15 @@
         <w:t xml:space="preserve"> –e</w:t>
       </w:r>
       <w:r>
-        <w:t xml:space="preserve"> which will open it in </w:t>
+        <w:t xml:space="preserve"> </w:t>
       </w:r>
       <w:proofErr w:type="gramStart"/>
       <w:r>
-        <w:t>vi</w:t>
+        <w:t>which</w:t>
       </w:r>
       <w:proofErr w:type="gramEnd"/>
       <w:r>
-        <w:t xml:space="preserve">.  The table is set up in rows of minute, hour, day of month, week, day of week, and program.  Here the commas </w:t>
+        <w:t xml:space="preserve"> will open it in vi.  The table is set up in rows of minute, hour, day of month, week, day of week, and program.  Here the commas </w:t>
       </w:r>
       <w:r>
         <w:rPr>
@@ -1697,11 +1743,7 @@
     <w:p/>
     <w:p>
       <w:r>
-        <w:t xml:space="preserve">The simplest method is to write a shell script where commands are written exactly as they would be </w:t>
-      </w:r>
-      <w:r>
-        <w:lastRenderedPageBreak/>
-        <w:t xml:space="preserve">typed into the terminal, but saved within a file (normally given a </w:t>
+        <w:t xml:space="preserve">The simplest method is to write a shell script where commands are written exactly as they would be typed into the terminal, but saved within a file (normally given a </w:t>
       </w:r>
       <w:r>
         <w:rPr>
@@ -1727,19 +1769,25 @@
         <w:t xml:space="preserve"> extension).  To make the file executable use: </w:t>
       </w:r>
       <w:proofErr w:type="spellStart"/>
+      <w:r>
+        <w:rPr>
+          <w:i/>
+        </w:rPr>
+        <w:t>chmod</w:t>
+      </w:r>
+      <w:proofErr w:type="spellEnd"/>
+      <w:r>
+        <w:rPr>
+          <w:i/>
+        </w:rPr>
+        <w:t xml:space="preserve"> 755 [file]</w:t>
+      </w:r>
       <w:proofErr w:type="gramStart"/>
       <w:r>
         <w:rPr>
           <w:i/>
         </w:rPr>
-        <w:t>chmod</w:t>
-      </w:r>
-      <w:proofErr w:type="spellEnd"/>
-      <w:r>
-        <w:rPr>
-          <w:i/>
-        </w:rPr>
-        <w:t xml:space="preserve"> 755 [file].sh</w:t>
+        <w:t>.sh</w:t>
       </w:r>
       <w:proofErr w:type="gramEnd"/>
       <w:r>
@@ -1799,7 +1847,7 @@
 </file>
 
 <file path=word/numbering.xml><?xml version="1.0" encoding="utf-8"?>
-<w:numbering xmlns:ve="http://schemas.openxmlformats.org/markup-compatibility/2006" xmlns:o="urn:schemas-microsoft-com:office:office" xmlns:r="http://schemas.openxmlformats.org/officeDocument/2006/relationships" xmlns:m="http://schemas.openxmlformats.org/officeDocument/2006/math" xmlns:v="urn:schemas-microsoft-com:vml" xmlns:wp="http://schemas.openxmlformats.org/drawingml/2006/wordprocessingDrawing" xmlns:w10="urn:schemas-microsoft-com:office:word" xmlns:w="http://schemas.openxmlformats.org/wordprocessingml/2006/main" xmlns:wne="http://schemas.microsoft.com/office/word/2006/wordml">
+<w:numbering xmlns:wpc="http://schemas.microsoft.com/office/word/2010/wordprocessingCanvas" xmlns:mo="http://schemas.microsoft.com/office/mac/office/2008/main" xmlns:mc="http://schemas.openxmlformats.org/markup-compatibility/2006" xmlns:mv="urn:schemas-microsoft-com:mac:vml" xmlns:o="urn:schemas-microsoft-com:office:office" xmlns:r="http://schemas.openxmlformats.org/officeDocument/2006/relationships" xmlns:m="http://schemas.openxmlformats.org/officeDocument/2006/math" xmlns:v="urn:schemas-microsoft-com:vml" xmlns:wp14="http://schemas.microsoft.com/office/word/2010/wordprocessingDrawing" xmlns:wp="http://schemas.openxmlformats.org/drawingml/2006/wordprocessingDrawing" xmlns:w10="urn:schemas-microsoft-com:office:word" xmlns:w="http://schemas.openxmlformats.org/wordprocessingml/2006/main" xmlns:w14="http://schemas.microsoft.com/office/word/2010/wordml" xmlns:wpg="http://schemas.microsoft.com/office/word/2010/wordprocessingGroup" xmlns:wpi="http://schemas.microsoft.com/office/word/2010/wordprocessingInk" xmlns:wne="http://schemas.microsoft.com/office/word/2006/wordml" xmlns:wps="http://schemas.microsoft.com/office/word/2010/wordprocessingShape" mc:Ignorable="w14 wp14">
   <w:abstractNum w:abstractNumId="0">
     <w:nsid w:val="44AC2DBB"/>
     <w:multiLevelType w:val="multilevel"/>
@@ -2358,7 +2406,7 @@
 </file>
 
 <file path=word/styles.xml><?xml version="1.0" encoding="utf-8"?>
-<w:styles xmlns:r="http://schemas.openxmlformats.org/officeDocument/2006/relationships" xmlns:w="http://schemas.openxmlformats.org/wordprocessingml/2006/main">
+<w:styles xmlns:mc="http://schemas.openxmlformats.org/markup-compatibility/2006" xmlns:r="http://schemas.openxmlformats.org/officeDocument/2006/relationships" xmlns:w="http://schemas.openxmlformats.org/wordprocessingml/2006/main" xmlns:w14="http://schemas.microsoft.com/office/word/2010/wordml" mc:Ignorable="w14">
   <w:docDefaults>
     <w:rPrDefault>
       <w:rPr>
@@ -2370,7 +2418,7 @@
     </w:rPrDefault>
     <w:pPrDefault/>
   </w:docDefaults>
-  <w:latentStyles w:defLockedState="0" w:defUIPriority="99" w:defSemiHidden="1" w:defUnhideWhenUsed="1" w:defQFormat="0" w:count="267">
+  <w:latentStyles w:defLockedState="0" w:defUIPriority="99" w:defSemiHidden="1" w:defUnhideWhenUsed="1" w:defQFormat="0" w:count="276">
     <w:lsdException w:name="Normal" w:semiHidden="0" w:uiPriority="0" w:unhideWhenUsed="0" w:qFormat="1"/>
     <w:lsdException w:name="heading 1" w:semiHidden="0" w:uiPriority="9" w:unhideWhenUsed="0" w:qFormat="1"/>
     <w:lsdException w:name="heading 2" w:uiPriority="9" w:qFormat="1"/>
@@ -2536,7 +2584,6 @@
     <w:uiPriority w:val="99"/>
     <w:semiHidden/>
     <w:unhideWhenUsed/>
-    <w:qFormat/>
     <w:tblPr>
       <w:tblInd w:w="0" w:type="dxa"/>
       <w:tblCellMar>

</xml_diff>